<commit_message>
keycloak and signup with separate app and keycloak db
</commit_message>
<xml_diff>
--- a/New Microsoft Word Document.docx
+++ b/New Microsoft Word Document.docx
@@ -29,6 +29,232 @@
         <w:t xml:space="preserve"> start-dev</w:t>
       </w:r>
     </w:p>
+    <w:p/>
+    <w:p/>
+    <w:p>
+      <w:r>
+        <w:t>Setting up a new React project</w:t>
+      </w:r>
+    </w:p>
+    <w:p>
+      <w:r>
+        <w:t>Open a terminal in your desired folder:</w:t>
+      </w:r>
+    </w:p>
+    <w:p>
+      <w:proofErr w:type="spellStart"/>
+      <w:r>
+        <w:t>npx</w:t>
+      </w:r>
+      <w:proofErr w:type="spellEnd"/>
+      <w:r>
+        <w:t xml:space="preserve"> create-react-app </w:t>
+      </w:r>
+      <w:proofErr w:type="spellStart"/>
+      <w:r>
+        <w:t>drakpa</w:t>
+      </w:r>
+      <w:proofErr w:type="spellEnd"/>
+      <w:r>
+        <w:t>-frontend</w:t>
+      </w:r>
+    </w:p>
+    <w:p>
+      <w:r>
+        <w:t xml:space="preserve">cd </w:t>
+      </w:r>
+      <w:proofErr w:type="spellStart"/>
+      <w:r>
+        <w:t>drakpa</w:t>
+      </w:r>
+      <w:proofErr w:type="spellEnd"/>
+      <w:r>
+        <w:t>-frontend</w:t>
+      </w:r>
+    </w:p>
+    <w:p>
+      <w:proofErr w:type="spellStart"/>
+      <w:r>
+        <w:t>npm</w:t>
+      </w:r>
+      <w:proofErr w:type="spellEnd"/>
+      <w:r>
+        <w:t xml:space="preserve"> install </w:t>
+      </w:r>
+      <w:proofErr w:type="spellStart"/>
+      <w:r>
+        <w:t>axio</w:t>
+      </w:r>
+      <w:proofErr w:type="spellEnd"/>
+    </w:p>
+    <w:p>
+      <w:r>
+        <w:t xml:space="preserve">Note: </w:t>
+      </w:r>
+      <w:proofErr w:type="spellStart"/>
+      <w:r>
+        <w:t>axios</w:t>
+      </w:r>
+      <w:proofErr w:type="spellEnd"/>
+      <w:r>
+        <w:t xml:space="preserve"> will be used to make API calls with your access token.</w:t>
+      </w:r>
+    </w:p>
+    <w:p/>
+    <w:p>
+      <w:pPr>
+        <w:rPr>
+          <w:b/>
+          <w:bCs/>
+        </w:rPr>
+      </w:pPr>
+      <w:r>
+        <w:rPr>
+          <w:b/>
+          <w:bCs/>
+        </w:rPr>
+        <w:t>2️</w:t>
+      </w:r>
+      <w:r>
+        <w:rPr>
+          <w:rFonts w:ascii="Segoe UI Symbol" w:hAnsi="Segoe UI Symbol" w:cs="Segoe UI Symbol"/>
+          <w:b/>
+          <w:bCs/>
+        </w:rPr>
+        <w:t>⃣</w:t>
+      </w:r>
+      <w:r>
+        <w:rPr>
+          <w:b/>
+          <w:bCs/>
+        </w:rPr>
+        <w:t xml:space="preserve"> Folder structure</w:t>
+      </w:r>
+    </w:p>
+    <w:p>
+      <w:proofErr w:type="spellStart"/>
+      <w:r>
+        <w:t>drakpa</w:t>
+      </w:r>
+      <w:proofErr w:type="spellEnd"/>
+      <w:r>
+        <w:t>-frontend/</w:t>
+      </w:r>
+    </w:p>
+    <w:p>
+      <w:r>
+        <w:rPr>
+          <w:rFonts w:ascii="MS Gothic" w:eastAsia="MS Gothic" w:hAnsi="MS Gothic" w:cs="MS Gothic" w:hint="eastAsia"/>
+        </w:rPr>
+        <w:t>├</w:t>
+      </w:r>
+      <w:r>
+        <w:rPr>
+          <w:rFonts w:ascii="Aptos" w:hAnsi="Aptos" w:cs="Aptos"/>
+        </w:rPr>
+        <w:t>─</w:t>
+      </w:r>
+      <w:r>
+        <w:t xml:space="preserve"> </w:t>
+      </w:r>
+      <w:proofErr w:type="spellStart"/>
+      <w:r>
+        <w:t>src</w:t>
+      </w:r>
+      <w:proofErr w:type="spellEnd"/>
+      <w:r>
+        <w:t>/</w:t>
+      </w:r>
+    </w:p>
+    <w:p>
+      <w:proofErr w:type="gramStart"/>
+      <w:r>
+        <w:t xml:space="preserve">│  </w:t>
+      </w:r>
+      <w:r>
+        <w:rPr>
+          <w:rFonts w:ascii="MS Gothic" w:eastAsia="MS Gothic" w:hAnsi="MS Gothic" w:cs="MS Gothic" w:hint="eastAsia"/>
+        </w:rPr>
+        <w:t>├</w:t>
+      </w:r>
+      <w:proofErr w:type="gramEnd"/>
+      <w:r>
+        <w:rPr>
+          <w:rFonts w:ascii="Aptos" w:hAnsi="Aptos" w:cs="Aptos"/>
+        </w:rPr>
+        <w:t>─</w:t>
+      </w:r>
+      <w:r>
+        <w:t xml:space="preserve"> api.js                # Axios instance with token interceptor</w:t>
+      </w:r>
+    </w:p>
+    <w:p>
+      <w:proofErr w:type="gramStart"/>
+      <w:r>
+        <w:t xml:space="preserve">│  </w:t>
+      </w:r>
+      <w:r>
+        <w:rPr>
+          <w:rFonts w:ascii="MS Gothic" w:eastAsia="MS Gothic" w:hAnsi="MS Gothic" w:cs="MS Gothic" w:hint="eastAsia"/>
+        </w:rPr>
+        <w:t>├</w:t>
+      </w:r>
+      <w:proofErr w:type="gramEnd"/>
+      <w:r>
+        <w:rPr>
+          <w:rFonts w:ascii="Aptos" w:hAnsi="Aptos" w:cs="Aptos"/>
+        </w:rPr>
+        <w:t>─</w:t>
+      </w:r>
+      <w:r>
+        <w:t xml:space="preserve"> keycloakService.js    # Functions for login, logout, refresh token</w:t>
+      </w:r>
+    </w:p>
+    <w:p>
+      <w:proofErr w:type="gramStart"/>
+      <w:r>
+        <w:t xml:space="preserve">│  </w:t>
+      </w:r>
+      <w:r>
+        <w:rPr>
+          <w:rFonts w:ascii="MS Gothic" w:eastAsia="MS Gothic" w:hAnsi="MS Gothic" w:cs="MS Gothic" w:hint="eastAsia"/>
+        </w:rPr>
+        <w:t>├</w:t>
+      </w:r>
+      <w:proofErr w:type="gramEnd"/>
+      <w:r>
+        <w:rPr>
+          <w:rFonts w:ascii="Aptos" w:hAnsi="Aptos" w:cs="Aptos"/>
+        </w:rPr>
+        <w:t>─</w:t>
+      </w:r>
+      <w:r>
+        <w:t xml:space="preserve"> components/</w:t>
+      </w:r>
+    </w:p>
+    <w:p>
+      <w:proofErr w:type="gramStart"/>
+      <w:r>
+        <w:t>│  │</w:t>
+      </w:r>
+      <w:proofErr w:type="gramEnd"/>
+      <w:r>
+        <w:t xml:space="preserve">   └─ LoginForm.js      # Login form component</w:t>
+      </w:r>
+    </w:p>
+    <w:p>
+      <w:proofErr w:type="gramStart"/>
+      <w:r>
+        <w:t>│  └</w:t>
+      </w:r>
+      <w:proofErr w:type="gramEnd"/>
+      <w:r>
+        <w:t>─ App.js</w:t>
+      </w:r>
+    </w:p>
+    <w:p/>
+    <w:p/>
+    <w:p/>
     <w:sectPr>
       <w:pgSz w:w="12240" w:h="15840"/>
       <w:pgMar w:top="1440" w:right="1440" w:bottom="1440" w:left="1440" w:header="720" w:footer="720" w:gutter="0"/>
@@ -642,7 +868,6 @@
   <w:style w:type="character" w:default="1" w:styleId="DefaultParagraphFont">
     <w:name w:val="Default Paragraph Font"/>
     <w:uiPriority w:val="1"/>
-    <w:semiHidden/>
     <w:unhideWhenUsed/>
   </w:style>
   <w:style w:type="table" w:default="1" w:styleId="TableNormal">

</xml_diff>